<commit_message>
just finished form github repo
</commit_message>
<xml_diff>
--- a/выпускная_работа.docx
+++ b/выпускная_работа.docx
@@ -1111,8 +1111,7 @@
           <w:sz w:val="28"/>
           <w:shd w:fill="auto" w:val="clear"/>
         </w:rPr>
-        <w:t xml:space="preserve">2021</w:t>
-        <w:t xml:space="preserve"> </w:t>
+        <w:t xml:space="preserve">2021 </w:t>
       </w:r>
     </w:p>
     <w:p>
@@ -1635,30 +1634,33 @@
           <w:sz w:val="28"/>
           <w:shd w:fill="auto" w:val="clear"/>
         </w:rPr>
-        <w:t xml:space="preserve">В моей личной пастырской практике вопрос о суррогатном материнстве стал сложным. </w:t>
-      </w:r>
-      <w:r>
-        <w:rPr>
-          <w:rFonts w:ascii="Times New Roman" w:hAnsi="Times New Roman" w:cs="Times New Roman" w:eastAsia="Times New Roman"/>
-          <w:b/>
-          <w:color w:val="auto"/>
-          <w:spacing w:val="0"/>
-          <w:position w:val="0"/>
-          <w:sz w:val="40"/>
-          <w:shd w:fill="auto" w:val="clear"/>
-        </w:rPr>
-        <w:t xml:space="preserve">Прежде всего потому</w:t>
-      </w:r>
-      <w:r>
-        <w:rPr>
-          <w:rFonts w:ascii="Times New Roman" w:hAnsi="Times New Roman" w:cs="Times New Roman" w:eastAsia="Times New Roman"/>
-          <w:color w:val="auto"/>
-          <w:spacing w:val="0"/>
-          <w:position w:val="0"/>
-          <w:sz w:val="28"/>
-          <w:shd w:fill="auto" w:val="clear"/>
-        </w:rPr>
-        <w:t xml:space="preserve">, что человек, вступивший со мной в разговор на эту тему, никак не мог понять, почему Церковь выступает против такого способа рождения детей и искренне был убежден, что суррогатное материнство - приемлемый, "прогрессивный" способ помощи людям, которые не могут иметь детей естественным путем. Человек с горячностью отстаивал свою точку зрения и, чем дальше рассуждал, тем больше утверждался в своей собственной правоте. Сложно было продолжать общение, так как все сильнее и сильнее чувстваволось, что мои аргументы не работают. Эта тема стала для меня сложной еще и потому, что я сам для себя до конца не уяснил, видимо, особенность данной темы и, как стало мне понятно позднее, многих других подобных вопросов.</w:t>
+        <w:t xml:space="preserve">В моей личной пастырской практике вопрос о суррогатном материнстве стал сложным. Прежде всего потому, что человек, вступивший со мной в разговор на эту тему, никак не мог понять, почему Церковь выступает против такого способа рождения детей и искренне был убежден, что суррогатное материнство - приемлемый, "прогрессивный" способ помощи людям, которые не могут иметь детей естественным путем. Человек с горячностью отстаивал свою точку зрения и, чем дальше рассуждал, тем больше утверждался в своей правоте. Сложно было продолжать общение, так как все сильнее и сильнее чувстваволось, что мои аргументы не работают. Эта тема стала для меня сложной еще и потому, что я сам для себя до конца, видимо,  не уяснил еще тогда особенность данного вопроса и, как стало мне понятно позднее, исключительности многих других подобных вопросов.</w:t>
+      </w:r>
+    </w:p>
+    <w:p>
+      <w:pPr>
+        <w:spacing w:before="0" w:after="0" w:line="360"/>
+        <w:ind w:right="-2" w:left="0" w:firstLine="709"/>
+        <w:jc w:val="both"/>
+        <w:rPr>
+          <w:rFonts w:ascii="Times New Roman" w:hAnsi="Times New Roman" w:cs="Times New Roman" w:eastAsia="Times New Roman"/>
+          <w:color w:val="auto"/>
+          <w:spacing w:val="0"/>
+          <w:position w:val="0"/>
+          <w:sz w:val="28"/>
+          <w:shd w:fill="auto" w:val="clear"/>
+        </w:rPr>
+      </w:pPr>
+      <w:r>
+        <w:rPr>
+          <w:rFonts w:ascii="Times New Roman" w:hAnsi="Times New Roman" w:cs="Times New Roman" w:eastAsia="Times New Roman"/>
+          <w:color w:val="auto"/>
+          <w:spacing w:val="0"/>
+          <w:position w:val="0"/>
+          <w:sz w:val="28"/>
+          <w:shd w:fill="auto" w:val="clear"/>
+        </w:rPr>
+        <w:t xml:space="preserve">В данной работе я предпринимаю попытку показать, что вопрос о суррогатном материнстве можно классифицировать, как вопрос противоречащий "естественному" подходу Церкви или как вопрос "противоестественный". Чтобы не блуждать в бесполезных рассуждениях, хорошо бы знать наперед, какие слова будут работать, а какие нет, в общении с человеком, пришедшим в храм и желающим узнать мнение Церкви о том или ином вопросе. </w:t>
       </w:r>
     </w:p>
     <w:p>
@@ -1791,7 +1793,7 @@
         <w:keepLines w:val="true"/>
         <w:numPr>
           <w:ilvl w:val="0"/>
-          <w:numId w:val="21"/>
+          <w:numId w:val="22"/>
         </w:numPr>
         <w:spacing w:before="200" w:after="0" w:line="360"/>
         <w:ind w:right="0" w:left="1287" w:hanging="720"/>
@@ -1960,7 +1962,7 @@
         <w:keepLines w:val="true"/>
         <w:numPr>
           <w:ilvl w:val="0"/>
-          <w:numId w:val="26"/>
+          <w:numId w:val="27"/>
         </w:numPr>
         <w:spacing w:before="200" w:after="0" w:line="360"/>
         <w:ind w:right="0" w:left="1287" w:hanging="720"/>
@@ -2052,8 +2054,7 @@
           <w:sz w:val="28"/>
           <w:shd w:fill="auto" w:val="clear"/>
         </w:rPr>
-        <w:t xml:space="preserve"> </w:t>
-        <w:t xml:space="preserve"> </w:t>
+        <w:t xml:space="preserve">  </w:t>
       </w:r>
     </w:p>
     <w:p>
@@ -2202,7 +2203,7 @@
       <w:pPr>
         <w:numPr>
           <w:ilvl w:val="0"/>
-          <w:numId w:val="33"/>
+          <w:numId w:val="34"/>
         </w:numPr>
         <w:spacing w:before="0" w:after="0" w:line="360"/>
         <w:ind w:right="0" w:left="927" w:hanging="360"/>
@@ -2243,7 +2244,7 @@
       <w:pPr>
         <w:numPr>
           <w:ilvl w:val="0"/>
-          <w:numId w:val="33"/>
+          <w:numId w:val="34"/>
         </w:numPr>
         <w:spacing w:before="0" w:after="0" w:line="360"/>
         <w:ind w:right="0" w:left="927" w:hanging="360"/>
@@ -2273,7 +2274,7 @@
       <w:pPr>
         <w:numPr>
           <w:ilvl w:val="0"/>
-          <w:numId w:val="33"/>
+          <w:numId w:val="34"/>
         </w:numPr>
         <w:spacing w:before="0" w:after="0" w:line="360"/>
         <w:ind w:right="0" w:left="927" w:hanging="360"/>
@@ -2315,13 +2316,13 @@
       <w:lvlText w:val="•"/>
     </w:lvl>
   </w:abstractNum>
-  <w:num w:numId="21">
+  <w:num w:numId="22">
     <w:abstractNumId w:val="12"/>
   </w:num>
-  <w:num w:numId="26">
+  <w:num w:numId="27">
     <w:abstractNumId w:val="6"/>
   </w:num>
-  <w:num w:numId="33">
+  <w:num w:numId="34">
     <w:abstractNumId w:val="0"/>
   </w:num>
 </w:numbering>

</xml_diff>

<commit_message>
working on appology SM
</commit_message>
<xml_diff>
--- a/выпускная_работа.docx
+++ b/выпускная_работа.docx
@@ -1660,7 +1660,7 @@
           <w:sz w:val="28"/>
           <w:shd w:fill="auto" w:val="clear"/>
         </w:rPr>
-        <w:t xml:space="preserve">В данной работе я предпринимаю попытку показать, что вопрос о суррогатном материнстве можно классифицировать, как вопрос противоречащий "естественному" подходу Церкви или как вопрос "противоестественный". Чтобы не блуждать в бесполезных рассуждениях, хорошо бы знать наперед, какие слова будут работать, а какие нет, в общении с человеком, пришедшим в храм и желающим узнать мнение Церкви о том или ином вопросе. Так вот обсуждать вопрос о суррогатном материнстве можно сразу начать с того, что это не естественно: так рожать детей. И тогда, конечно, возникают новые вопросы: "Что значит естестненно? И почему Церковь выступает за естественный подход? Почему нельзя иначе?".</w:t>
+        <w:t xml:space="preserve">В данной работе я предпринимаю попытку показать, что из вопроса о суррогатном материнстве естественным образом вытекает важнейшая тема - о личном служении Церкви каждого из нас. Ведь не только священники служат в Церкви, как это воспринимается обывателем в первую очередь, когда речь заходит о служении; но каждый член Церкви, каждый верный христианин, как причастник Тела Христова, как носитель "царского священства", призван нести свое исключительное послушание на том месте, где определил ему Господь.</w:t>
       </w:r>
     </w:p>
     <w:p>
@@ -1681,55 +1681,27 @@
     <w:p>
       <w:pPr>
         <w:spacing w:before="0" w:after="0" w:line="360"/>
-        <w:ind w:right="0" w:left="-567" w:firstLine="567"/>
-        <w:jc w:val="left"/>
-        <w:rPr>
-          <w:rFonts w:ascii="Times New Roman" w:hAnsi="Times New Roman" w:cs="Times New Roman" w:eastAsia="Times New Roman"/>
-          <w:color w:val="auto"/>
-          <w:spacing w:val="0"/>
-          <w:position w:val="0"/>
-          <w:sz w:val="28"/>
-          <w:shd w:fill="auto" w:val="clear"/>
-        </w:rPr>
-      </w:pPr>
-      <w:r>
-        <w:rPr>
-          <w:rFonts w:ascii="Times New Roman" w:hAnsi="Times New Roman" w:cs="Times New Roman" w:eastAsia="Times New Roman"/>
-          <w:color w:val="auto"/>
-          <w:spacing w:val="0"/>
-          <w:position w:val="0"/>
-          <w:sz w:val="28"/>
-          <w:shd w:fill="auto" w:val="clear"/>
-        </w:rPr>
-        <w:t xml:space="preserve"> </w:t>
-      </w:r>
-    </w:p>
-    <w:p>
-      <w:pPr>
-        <w:spacing w:before="0" w:after="0" w:line="360"/>
-        <w:ind w:right="0" w:left="-567" w:firstLine="567"/>
-        <w:jc w:val="left"/>
-        <w:rPr>
-          <w:rFonts w:ascii="Times New Roman" w:hAnsi="Times New Roman" w:cs="Times New Roman" w:eastAsia="Times New Roman"/>
-          <w:color w:val="auto"/>
-          <w:spacing w:val="0"/>
-          <w:position w:val="0"/>
-          <w:sz w:val="28"/>
-          <w:shd w:fill="auto" w:val="clear"/>
-        </w:rPr>
-      </w:pPr>
-    </w:p>
-    <w:p>
-      <w:pPr>
-        <w:keepNext w:val="true"/>
-        <w:keepLines w:val="true"/>
-        <w:spacing w:before="0" w:after="240" w:line="360"/>
+        <w:ind w:right="-2" w:left="0" w:firstLine="709"/>
+        <w:jc w:val="both"/>
+        <w:rPr>
+          <w:rFonts w:ascii="Times New Roman" w:hAnsi="Times New Roman" w:cs="Times New Roman" w:eastAsia="Times New Roman"/>
+          <w:color w:val="auto"/>
+          <w:spacing w:val="0"/>
+          <w:position w:val="0"/>
+          <w:sz w:val="28"/>
+          <w:shd w:fill="auto" w:val="clear"/>
+        </w:rPr>
+      </w:pPr>
+    </w:p>
+    <w:p>
+      <w:pPr>
+        <w:spacing w:before="0" w:after="0" w:line="360"/>
         <w:ind w:right="0" w:left="0" w:firstLine="567"/>
         <w:jc w:val="center"/>
         <w:rPr>
           <w:rFonts w:ascii="Times New Roman" w:hAnsi="Times New Roman" w:cs="Times New Roman" w:eastAsia="Times New Roman"/>
           <w:b/>
-          <w:color w:val="000000"/>
+          <w:color w:val="auto"/>
           <w:spacing w:val="0"/>
           <w:position w:val="0"/>
           <w:sz w:val="28"/>
@@ -1740,26 +1712,30 @@
         <w:rPr>
           <w:rFonts w:ascii="Times New Roman" w:hAnsi="Times New Roman" w:cs="Times New Roman" w:eastAsia="Times New Roman"/>
           <w:b/>
-          <w:color w:val="000000"/>
-          <w:spacing w:val="0"/>
-          <w:position w:val="0"/>
-          <w:sz w:val="28"/>
-          <w:shd w:fill="auto" w:val="clear"/>
-        </w:rPr>
-        <w:t xml:space="preserve">1. </w:t>
-      </w:r>
-      <w:r>
+          <w:color w:val="auto"/>
+          <w:spacing w:val="0"/>
+          <w:position w:val="0"/>
+          <w:sz w:val="28"/>
+          <w:shd w:fill="auto" w:val="clear"/>
+        </w:rPr>
+        <w:t xml:space="preserve">Аппологетика суррогатного материнства</w:t>
+      </w:r>
+    </w:p>
+    <w:p>
+      <w:pPr>
+        <w:spacing w:before="0" w:after="0" w:line="360"/>
+        <w:ind w:right="0" w:left="0" w:firstLine="567"/>
+        <w:jc w:val="center"/>
         <w:rPr>
           <w:rFonts w:ascii="Times New Roman" w:hAnsi="Times New Roman" w:cs="Times New Roman" w:eastAsia="Times New Roman"/>
           <w:b/>
-          <w:color w:val="000000"/>
-          <w:spacing w:val="0"/>
-          <w:position w:val="0"/>
-          <w:sz w:val="28"/>
-          <w:shd w:fill="auto" w:val="clear"/>
-        </w:rPr>
-        <w:t xml:space="preserve">Деторождение, как Божие благословение</w:t>
-      </w:r>
+          <w:color w:val="auto"/>
+          <w:spacing w:val="0"/>
+          <w:position w:val="0"/>
+          <w:sz w:val="28"/>
+          <w:shd w:fill="auto" w:val="clear"/>
+        </w:rPr>
+      </w:pPr>
     </w:p>
     <w:p>
       <w:pPr>
@@ -1784,7 +1760,7 @@
           <w:sz w:val="28"/>
           <w:shd w:fill="auto" w:val="clear"/>
         </w:rPr>
-        <w:t xml:space="preserve">Изучая Священное Писание мы видим, как "красной нитью" тема наследства, роджения детей, преемственности проходит через всю Библию. Дав поведление прародителям "плодиться и размножаться" (Быт. 1, 28), Господь усилил внимание к этой теме еще и тем, что обещал "из семени жены" прийти Мессии (Быт. 3, 15). Весь Ветхий Завет с болью воспринимал бесплодие и с радостью встречал беременность. "Так сотворил мне Господь во дни сии, в которые призрел на меня, чтобы снять с меня поношение между людьми" (Лк. 1, 25) - восклицает святая праведная Елисавета, узнав о своей беременности.</w:t>
+        <w:t xml:space="preserve">Защитников суррогатного материнства много. Но первое, что бросается в глаза, когда начинаешь углубляться в исследование этой темы, это то, что громче всех в защиту выступают различного рода медицинские организации, репродуктивные клиники. Конечно понятно почему так происходит. Ведь данная услуга не бесплатна и не каждый человек, а только хорошо материально обеспеченный может позволить себе прибегнуть к ней. Ну а медецинским организациям тут открывается возможность приличного заработка. Поэтому понятно то рвение с которым суррогатное материнство поддерживается.</w:t>
       </w:r>
     </w:p>
     <w:p>
@@ -1810,7 +1786,79 @@
           <w:sz w:val="28"/>
           <w:shd w:fill="auto" w:val="clear"/>
         </w:rPr>
-        <w:t xml:space="preserve">И вот в наше время достижение этого "благословения", рождение детей может быть исполнено вовсе без Бога, так как в лице современной науки люди нашли для себя нового бога. Сегодня, имея технологии, можно получить то, что раньше ждали только, как дар свыше.</w:t>
+        <w:t xml:space="preserve">Вот, например, рассуждения на тему приемных детей. Ведь этот вопрос естественно рассматривается бездетными семьями, как один из выходов в их беде и Церковь всячески поддерживает и одобряет такой путь. "Если муж или жена неспособны к зачатию ребенка, а терапевтические и хирургические методы лечения бесплодия не помогают супругам </w:t>
+      </w:r>
+      <w:r>
+        <w:rPr>
+          <w:rFonts w:ascii="Times New Roman" w:hAnsi="Times New Roman" w:cs="Times New Roman" w:eastAsia="Times New Roman"/>
+          <w:color w:val="auto"/>
+          <w:spacing w:val="0"/>
+          <w:position w:val="0"/>
+          <w:sz w:val="28"/>
+          <w:shd w:fill="auto" w:val="clear"/>
+        </w:rPr>
+        <w:t xml:space="preserve">&lt;...&gt; </w:t>
+      </w:r>
+      <w:r>
+        <w:rPr>
+          <w:rFonts w:ascii="Times New Roman" w:hAnsi="Times New Roman" w:cs="Times New Roman" w:eastAsia="Times New Roman"/>
+          <w:color w:val="auto"/>
+          <w:spacing w:val="0"/>
+          <w:position w:val="0"/>
+          <w:sz w:val="28"/>
+          <w:shd w:fill="auto" w:val="clear"/>
+        </w:rPr>
+        <w:t xml:space="preserve">пастырские рекомендации в подобных случаях должны учитывать возможность усыновления ребенка по обоюдному согласию супругов."( </w:t>
+      </w:r>
+      <w:hyperlink xmlns:r="http://schemas.openxmlformats.org/officeDocument/2006/relationships" r:id="docRId0">
+        <w:r>
+          <w:rPr>
+            <w:rFonts w:ascii="Times New Roman" w:hAnsi="Times New Roman" w:cs="Times New Roman" w:eastAsia="Times New Roman"/>
+            <w:color w:val="0000FF"/>
+            <w:spacing w:val="0"/>
+            <w:position w:val="0"/>
+            <w:sz w:val="28"/>
+            <w:u w:val="single"/>
+            <w:shd w:fill="auto" w:val="clear"/>
+          </w:rPr>
+          <w:t xml:space="preserve">http://www.patriarchia.ru/db/text/419128.html</w:t>
+        </w:r>
+      </w:hyperlink>
+      <w:r>
+        <w:rPr>
+          <w:rFonts w:ascii="Times New Roman" w:hAnsi="Times New Roman" w:cs="Times New Roman" w:eastAsia="Times New Roman"/>
+          <w:color w:val="auto"/>
+          <w:spacing w:val="0"/>
+          <w:position w:val="0"/>
+          <w:sz w:val="28"/>
+          <w:shd w:fill="auto" w:val="clear"/>
+        </w:rPr>
+        <w:t xml:space="preserve"> ) А на сайте одной из таких клиник мы читаем следущее: "В отличие от приемных детей, которые будут жить в приемной семье и могут иметь некоторые общие черты, но поскольку у них нет генетической связи, они могут не иметь общих физических характеристик или атрибутов и чувствовать себя разобщенными."( </w:t>
+      </w:r>
+      <w:hyperlink xmlns:r="http://schemas.openxmlformats.org/officeDocument/2006/relationships" r:id="docRId1">
+        <w:r>
+          <w:rPr>
+            <w:rFonts w:ascii="Times New Roman" w:hAnsi="Times New Roman" w:cs="Times New Roman" w:eastAsia="Times New Roman"/>
+            <w:color w:val="0000FF"/>
+            <w:spacing w:val="0"/>
+            <w:position w:val="0"/>
+            <w:sz w:val="28"/>
+            <w:u w:val="single"/>
+            <w:shd w:fill="auto" w:val="clear"/>
+          </w:rPr>
+          <w:t xml:space="preserve">https://fertilitycentercolombia.com/ru/diferencias-entre-bebe-biologico-o-adoptado/</w:t>
+        </w:r>
+      </w:hyperlink>
+      <w:r>
+        <w:rPr>
+          <w:rFonts w:ascii="Times New Roman" w:hAnsi="Times New Roman" w:cs="Times New Roman" w:eastAsia="Times New Roman"/>
+          <w:color w:val="auto"/>
+          <w:spacing w:val="0"/>
+          <w:position w:val="0"/>
+          <w:sz w:val="28"/>
+          <w:shd w:fill="auto" w:val="clear"/>
+        </w:rPr>
+        <w:t xml:space="preserve"> ) Если и имела семейная пара доброе желание усыновить ребенка, то в подобных клиниках они, конечно, не найдут поддержки, а, напротив, начнут только больше бояться такого пути.</w:t>
       </w:r>
     </w:p>
     <w:p>
@@ -1836,7 +1884,76 @@
           <w:sz w:val="28"/>
           <w:shd w:fill="auto" w:val="clear"/>
         </w:rPr>
-        <w:t xml:space="preserve">То же Священное Писание в другой своей истории о Вавилонском столпотворении (Быт. 11, 1 - 9) уже предупреждает нас о грядущей катострофе, если человек в одиночку пытается добраться до Небес. Тогда Бог "смешал языки" и люди перестали понимать друг друга (Быт. 11, 7). Вознамерившись без Бога добиться общей цели, люди в конце концов потеряли всякую возможность делать что-то вместе. Не произойдет ли подобного и с теми, кто желая укрепить семью рождением ребенка, слепо прибегает к новым технологиям?</w:t>
+        <w:t xml:space="preserve">А вот еще одна тема, естественно также беспокоющая тех, кто хочет прибегнуть к услугам суррогатной матери: "Что воспримет наш ребенок от суррогатной матери? Будет ли это действительно наш, а не какой-то </w:t>
+      </w:r>
+      <w:r>
+        <w:rPr>
+          <w:rFonts w:ascii="Times New Roman" w:hAnsi="Times New Roman" w:cs="Times New Roman" w:eastAsia="Times New Roman"/>
+          <w:color w:val="auto"/>
+          <w:spacing w:val="0"/>
+          <w:position w:val="0"/>
+          <w:sz w:val="28"/>
+          <w:shd w:fill="auto" w:val="clear"/>
+        </w:rPr>
+        <w:t xml:space="preserve">'</w:t>
+      </w:r>
+      <w:r>
+        <w:rPr>
+          <w:rFonts w:ascii="Times New Roman" w:hAnsi="Times New Roman" w:cs="Times New Roman" w:eastAsia="Times New Roman"/>
+          <w:color w:val="auto"/>
+          <w:spacing w:val="0"/>
+          <w:position w:val="0"/>
+          <w:sz w:val="28"/>
+          <w:shd w:fill="auto" w:val="clear"/>
+        </w:rPr>
+        <w:t xml:space="preserve">общий</w:t>
+      </w:r>
+      <w:r>
+        <w:rPr>
+          <w:rFonts w:ascii="Times New Roman" w:hAnsi="Times New Roman" w:cs="Times New Roman" w:eastAsia="Times New Roman"/>
+          <w:color w:val="auto"/>
+          <w:spacing w:val="0"/>
+          <w:position w:val="0"/>
+          <w:sz w:val="28"/>
+          <w:shd w:fill="auto" w:val="clear"/>
+        </w:rPr>
+        <w:t xml:space="preserve">'</w:t>
+      </w:r>
+      <w:r>
+        <w:rPr>
+          <w:rFonts w:ascii="Times New Roman" w:hAnsi="Times New Roman" w:cs="Times New Roman" w:eastAsia="Times New Roman"/>
+          <w:color w:val="auto"/>
+          <w:spacing w:val="0"/>
+          <w:position w:val="0"/>
+          <w:sz w:val="28"/>
+          <w:shd w:fill="auto" w:val="clear"/>
+        </w:rPr>
+        <w:t xml:space="preserve"> наш с ней ребенок?". И здесь аппологеты новых технологий тоже уверяют: "Суррогаты действуют в качестве гестационных носителей. Они просто вынашивают плод после имплантации эмбриона. Поэтому никакого отношения к вынашиваемому ребенку в биологическом смысле они не имеют"( </w:t>
+      </w:r>
+      <w:hyperlink xmlns:r="http://schemas.openxmlformats.org/officeDocument/2006/relationships" r:id="docRId2">
+        <w:r>
+          <w:rPr>
+            <w:rFonts w:ascii="Times New Roman" w:hAnsi="Times New Roman" w:cs="Times New Roman" w:eastAsia="Times New Roman"/>
+            <w:color w:val="0000FF"/>
+            <w:spacing w:val="0"/>
+            <w:position w:val="0"/>
+            <w:sz w:val="28"/>
+            <w:u w:val="single"/>
+            <w:shd w:fill="auto" w:val="clear"/>
+          </w:rPr>
+          <w:t xml:space="preserve">https://surrogate-mother.ru/eticheskie-voprosyi-surrogatnogo-materinstva</w:t>
+        </w:r>
+      </w:hyperlink>
+      <w:r>
+        <w:rPr>
+          <w:rFonts w:ascii="Times New Roman" w:hAnsi="Times New Roman" w:cs="Times New Roman" w:eastAsia="Times New Roman"/>
+          <w:color w:val="auto"/>
+          <w:spacing w:val="0"/>
+          <w:position w:val="0"/>
+          <w:sz w:val="28"/>
+          <w:shd w:fill="auto" w:val="clear"/>
+        </w:rPr>
+        <w:t xml:space="preserve"> ).</w:t>
       </w:r>
     </w:p>
     <w:p>
@@ -1858,27 +1975,70 @@
       <w:pPr>
         <w:spacing w:before="0" w:after="0" w:line="360"/>
         <w:ind w:right="0" w:left="0" w:firstLine="567"/>
-        <w:jc w:val="center"/>
-        <w:rPr>
-          <w:rFonts w:ascii="Times New Roman" w:hAnsi="Times New Roman" w:cs="Times New Roman" w:eastAsia="Times New Roman"/>
-          <w:color w:val="auto"/>
-          <w:spacing w:val="0"/>
-          <w:position w:val="0"/>
-          <w:sz w:val="28"/>
-          <w:shd w:fill="auto" w:val="clear"/>
-        </w:rPr>
-      </w:pPr>
-      <w:r>
-        <w:rPr>
-          <w:rFonts w:ascii="Times New Roman" w:hAnsi="Times New Roman" w:cs="Times New Roman" w:eastAsia="Times New Roman"/>
-          <w:b/>
-          <w:color w:val="auto"/>
-          <w:spacing w:val="0"/>
-          <w:position w:val="0"/>
-          <w:sz w:val="28"/>
-          <w:shd w:fill="auto" w:val="clear"/>
-        </w:rPr>
-        <w:t xml:space="preserve">Оправдание СМ</w:t>
+        <w:jc w:val="both"/>
+        <w:rPr>
+          <w:rFonts w:ascii="Times New Roman" w:hAnsi="Times New Roman" w:cs="Times New Roman" w:eastAsia="Times New Roman"/>
+          <w:color w:val="auto"/>
+          <w:spacing w:val="0"/>
+          <w:position w:val="0"/>
+          <w:sz w:val="28"/>
+          <w:shd w:fill="auto" w:val="clear"/>
+        </w:rPr>
+      </w:pPr>
+      <w:r>
+        <w:rPr>
+          <w:rFonts w:ascii="Times New Roman" w:hAnsi="Times New Roman" w:cs="Times New Roman" w:eastAsia="Times New Roman"/>
+          <w:color w:val="auto"/>
+          <w:spacing w:val="0"/>
+          <w:position w:val="0"/>
+          <w:sz w:val="28"/>
+          <w:shd w:fill="auto" w:val="clear"/>
+        </w:rPr>
+        <w:t xml:space="preserve">Удивительное дело, но сторонники СМ даже в словах Евангелия, в творениях святых отцов, в церковных постановлениях могут найти оправдание своим взглядам. Впрочем это не ново, ибо зло, как говорит нам Господь, часто приходит в мир скрываясь под личиной добра: </w:t>
+      </w:r>
+      <w:r>
+        <w:rPr>
+          <w:rFonts w:ascii="Times New Roman" w:hAnsi="Times New Roman" w:cs="Times New Roman" w:eastAsia="Times New Roman"/>
+          <w:color w:val="auto"/>
+          <w:spacing w:val="0"/>
+          <w:position w:val="0"/>
+          <w:sz w:val="28"/>
+          <w:shd w:fill="auto" w:val="clear"/>
+        </w:rPr>
+        <w:t xml:space="preserve">«</w:t>
+      </w:r>
+      <w:r>
+        <w:rPr>
+          <w:rFonts w:ascii="Times New Roman" w:hAnsi="Times New Roman" w:cs="Times New Roman" w:eastAsia="Times New Roman"/>
+          <w:color w:val="auto"/>
+          <w:spacing w:val="0"/>
+          <w:position w:val="0"/>
+          <w:sz w:val="28"/>
+          <w:shd w:fill="auto" w:val="clear"/>
+        </w:rPr>
+        <w:t xml:space="preserve">приходят к вам в овечьей одежде, а внутри суть волки хищные</w:t>
+      </w:r>
+      <w:r>
+        <w:rPr>
+          <w:rFonts w:ascii="Times New Roman" w:hAnsi="Times New Roman" w:cs="Times New Roman" w:eastAsia="Times New Roman"/>
+          <w:color w:val="auto"/>
+          <w:spacing w:val="0"/>
+          <w:position w:val="0"/>
+          <w:sz w:val="28"/>
+          <w:shd w:fill="auto" w:val="clear"/>
+        </w:rPr>
+        <w:t xml:space="preserve">»(</w:t>
+      </w:r>
+      <w:r>
+        <w:rPr>
+          <w:rFonts w:ascii="Times New Roman" w:hAnsi="Times New Roman" w:cs="Times New Roman" w:eastAsia="Times New Roman"/>
+          <w:color w:val="auto"/>
+          <w:spacing w:val="0"/>
+          <w:position w:val="0"/>
+          <w:sz w:val="28"/>
+          <w:shd w:fill="auto" w:val="clear"/>
+        </w:rPr>
+        <w:t xml:space="preserve">Мф. 7, 15).</w:t>
       </w:r>
     </w:p>
     <w:p>
@@ -1895,91 +2055,6 @@
           <w:shd w:fill="auto" w:val="clear"/>
         </w:rPr>
       </w:pPr>
-    </w:p>
-    <w:p>
-      <w:pPr>
-        <w:spacing w:before="0" w:after="0" w:line="360"/>
-        <w:ind w:right="0" w:left="0" w:firstLine="567"/>
-        <w:jc w:val="both"/>
-        <w:rPr>
-          <w:rFonts w:ascii="Times New Roman" w:hAnsi="Times New Roman" w:cs="Times New Roman" w:eastAsia="Times New Roman"/>
-          <w:color w:val="auto"/>
-          <w:spacing w:val="0"/>
-          <w:position w:val="0"/>
-          <w:sz w:val="28"/>
-          <w:shd w:fill="auto" w:val="clear"/>
-        </w:rPr>
-      </w:pPr>
-      <w:r>
-        <w:rPr>
-          <w:rFonts w:ascii="Times New Roman" w:hAnsi="Times New Roman" w:cs="Times New Roman" w:eastAsia="Times New Roman"/>
-          <w:color w:val="auto"/>
-          <w:spacing w:val="0"/>
-          <w:position w:val="0"/>
-          <w:sz w:val="28"/>
-          <w:shd w:fill="auto" w:val="clear"/>
-        </w:rPr>
-        <w:t xml:space="preserve">Удивительное дело, но сторонники СМ даже в словах Евангелия, в творениях святых отцов, в церковных постановлениях могут найти оправдание своим взглядам. Впрочем это не ново, ибо зло, как говорит нам Господь, часто приходит в мир скрываясь под личиной добра: </w:t>
-      </w:r>
-      <w:r>
-        <w:rPr>
-          <w:rFonts w:ascii="Times New Roman" w:hAnsi="Times New Roman" w:cs="Times New Roman" w:eastAsia="Times New Roman"/>
-          <w:color w:val="auto"/>
-          <w:spacing w:val="0"/>
-          <w:position w:val="0"/>
-          <w:sz w:val="28"/>
-          <w:shd w:fill="auto" w:val="clear"/>
-        </w:rPr>
-        <w:t xml:space="preserve">«</w:t>
-      </w:r>
-      <w:r>
-        <w:rPr>
-          <w:rFonts w:ascii="Times New Roman" w:hAnsi="Times New Roman" w:cs="Times New Roman" w:eastAsia="Times New Roman"/>
-          <w:color w:val="auto"/>
-          <w:spacing w:val="0"/>
-          <w:position w:val="0"/>
-          <w:sz w:val="28"/>
-          <w:shd w:fill="auto" w:val="clear"/>
-        </w:rPr>
-        <w:t xml:space="preserve">приходят к вам в овечьей одежде, а внутри суть волки хищные</w:t>
-      </w:r>
-      <w:r>
-        <w:rPr>
-          <w:rFonts w:ascii="Times New Roman" w:hAnsi="Times New Roman" w:cs="Times New Roman" w:eastAsia="Times New Roman"/>
-          <w:color w:val="auto"/>
-          <w:spacing w:val="0"/>
-          <w:position w:val="0"/>
-          <w:sz w:val="28"/>
-          <w:shd w:fill="auto" w:val="clear"/>
-        </w:rPr>
-        <w:t xml:space="preserve">»(</w:t>
-      </w:r>
-      <w:r>
-        <w:rPr>
-          <w:rFonts w:ascii="Times New Roman" w:hAnsi="Times New Roman" w:cs="Times New Roman" w:eastAsia="Times New Roman"/>
-          <w:color w:val="auto"/>
-          <w:spacing w:val="0"/>
-          <w:position w:val="0"/>
-          <w:sz w:val="28"/>
-          <w:shd w:fill="auto" w:val="clear"/>
-        </w:rPr>
-        <w:t xml:space="preserve">Мф. 7, 15).</w:t>
-      </w:r>
-    </w:p>
-    <w:p>
-      <w:pPr>
-        <w:spacing w:before="0" w:after="0" w:line="360"/>
-        <w:ind w:right="0" w:left="0" w:firstLine="567"/>
-        <w:jc w:val="both"/>
-        <w:rPr>
-          <w:rFonts w:ascii="Times New Roman" w:hAnsi="Times New Roman" w:cs="Times New Roman" w:eastAsia="Times New Roman"/>
-          <w:color w:val="auto"/>
-          <w:spacing w:val="0"/>
-          <w:position w:val="0"/>
-          <w:sz w:val="28"/>
-          <w:shd w:fill="auto" w:val="clear"/>
-        </w:rPr>
-      </w:pPr>
       <w:r>
         <w:rPr>
           <w:rFonts w:ascii="Times New Roman" w:hAnsi="Times New Roman" w:cs="Times New Roman" w:eastAsia="Times New Roman"/>
@@ -1991,7 +2066,7 @@
         </w:rPr>
         <w:t xml:space="preserve">Аппологеты суррогатного материнства даже в Церковных постановлениях пытаются найти оправдание своим взглядам. "На всем протяжении внутриутробного развития новый человеческий организм не может считаться частью тела матери, его нельзя отождествить с органом или частью органа материнского организма" (О неприкосновенности жизни человека с момента зачатия. Биологический статус эмбриона. </w:t>
       </w:r>
-      <w:hyperlink xmlns:r="http://schemas.openxmlformats.org/officeDocument/2006/relationships" r:id="docRId0">
+      <w:hyperlink xmlns:r="http://schemas.openxmlformats.org/officeDocument/2006/relationships" r:id="docRId3">
         <w:r>
           <w:rPr>
             <w:rFonts w:ascii="Times New Roman" w:hAnsi="Times New Roman" w:cs="Times New Roman" w:eastAsia="Times New Roman"/>
@@ -2068,6 +2143,369 @@
         </w:rPr>
         <w:t xml:space="preserve">вот свидетельство одной из суррогатных матерей: "Можете думать что угодно, но в то время я была счастлива от мысли, что действительно помогаю людям стать родителями."(https://cheremuha.com/2020/01/20/sdayu-sebya-v-arendu-na-devyat-mesyacev-chestnaya-istoriya-surrogatnoj-materi.html)</w:t>
       </w:r>
+    </w:p>
+    <w:p>
+      <w:pPr>
+        <w:spacing w:before="0" w:after="0" w:line="360"/>
+        <w:ind w:right="0" w:left="-567" w:firstLine="567"/>
+        <w:jc w:val="left"/>
+        <w:rPr>
+          <w:rFonts w:ascii="Times New Roman" w:hAnsi="Times New Roman" w:cs="Times New Roman" w:eastAsia="Times New Roman"/>
+          <w:color w:val="auto"/>
+          <w:spacing w:val="0"/>
+          <w:position w:val="0"/>
+          <w:sz w:val="28"/>
+          <w:shd w:fill="auto" w:val="clear"/>
+        </w:rPr>
+      </w:pPr>
+    </w:p>
+    <w:p>
+      <w:pPr>
+        <w:keepNext w:val="true"/>
+        <w:keepLines w:val="true"/>
+        <w:spacing w:before="0" w:after="240" w:line="360"/>
+        <w:ind w:right="0" w:left="0" w:firstLine="567"/>
+        <w:jc w:val="center"/>
+        <w:rPr>
+          <w:rFonts w:ascii="Times New Roman" w:hAnsi="Times New Roman" w:cs="Times New Roman" w:eastAsia="Times New Roman"/>
+          <w:b/>
+          <w:color w:val="000000"/>
+          <w:spacing w:val="0"/>
+          <w:position w:val="0"/>
+          <w:sz w:val="28"/>
+          <w:shd w:fill="auto" w:val="clear"/>
+        </w:rPr>
+      </w:pPr>
+      <w:r>
+        <w:rPr>
+          <w:rFonts w:ascii="Times New Roman" w:hAnsi="Times New Roman" w:cs="Times New Roman" w:eastAsia="Times New Roman"/>
+          <w:b/>
+          <w:color w:val="000000"/>
+          <w:spacing w:val="0"/>
+          <w:position w:val="0"/>
+          <w:sz w:val="28"/>
+          <w:shd w:fill="auto" w:val="clear"/>
+        </w:rPr>
+        <w:t xml:space="preserve">1. </w:t>
+      </w:r>
+      <w:r>
+        <w:rPr>
+          <w:rFonts w:ascii="Times New Roman" w:hAnsi="Times New Roman" w:cs="Times New Roman" w:eastAsia="Times New Roman"/>
+          <w:b/>
+          <w:color w:val="000000"/>
+          <w:spacing w:val="0"/>
+          <w:position w:val="0"/>
+          <w:sz w:val="28"/>
+          <w:shd w:fill="auto" w:val="clear"/>
+        </w:rPr>
+        <w:t xml:space="preserve">Деторождение, как Божие благословение</w:t>
+      </w:r>
+    </w:p>
+    <w:p>
+      <w:pPr>
+        <w:spacing w:before="0" w:after="0" w:line="360"/>
+        <w:ind w:right="0" w:left="0" w:firstLine="567"/>
+        <w:jc w:val="both"/>
+        <w:rPr>
+          <w:rFonts w:ascii="Times New Roman" w:hAnsi="Times New Roman" w:cs="Times New Roman" w:eastAsia="Times New Roman"/>
+          <w:color w:val="auto"/>
+          <w:spacing w:val="0"/>
+          <w:position w:val="0"/>
+          <w:sz w:val="28"/>
+          <w:shd w:fill="auto" w:val="clear"/>
+        </w:rPr>
+      </w:pPr>
+      <w:r>
+        <w:rPr>
+          <w:rFonts w:ascii="Times New Roman" w:hAnsi="Times New Roman" w:cs="Times New Roman" w:eastAsia="Times New Roman"/>
+          <w:color w:val="auto"/>
+          <w:spacing w:val="0"/>
+          <w:position w:val="0"/>
+          <w:sz w:val="28"/>
+          <w:shd w:fill="auto" w:val="clear"/>
+        </w:rPr>
+        <w:t xml:space="preserve">Изучая Священное Писание мы видим, как "красной нитью" тема наследства, роджения детей, преемственности проходит через всю Библию. Дав поведление прародителям "плодиться и размножаться" (Быт. 1, 28), Господь усилил внимание к этой теме еще и тем, что обещал "из семени жены" прийти Мессии (Быт. 3, 15). Весь Ветхий Завет с болью воспринимал бесплодие и с радостью встречал беременность. "Так сотворил мне Господь во дни сии, в которые призрел на меня, чтобы снять с меня поношение между людьми" (Лк. 1, 25) - восклицает святая праведная Елисавета, узнав о своей беременности.</w:t>
+      </w:r>
+    </w:p>
+    <w:p>
+      <w:pPr>
+        <w:spacing w:before="0" w:after="0" w:line="360"/>
+        <w:ind w:right="0" w:left="0" w:firstLine="567"/>
+        <w:jc w:val="both"/>
+        <w:rPr>
+          <w:rFonts w:ascii="Times New Roman" w:hAnsi="Times New Roman" w:cs="Times New Roman" w:eastAsia="Times New Roman"/>
+          <w:color w:val="auto"/>
+          <w:spacing w:val="0"/>
+          <w:position w:val="0"/>
+          <w:sz w:val="28"/>
+          <w:shd w:fill="auto" w:val="clear"/>
+        </w:rPr>
+      </w:pPr>
+      <w:r>
+        <w:rPr>
+          <w:rFonts w:ascii="Times New Roman" w:hAnsi="Times New Roman" w:cs="Times New Roman" w:eastAsia="Times New Roman"/>
+          <w:color w:val="auto"/>
+          <w:spacing w:val="0"/>
+          <w:position w:val="0"/>
+          <w:sz w:val="28"/>
+          <w:shd w:fill="auto" w:val="clear"/>
+        </w:rPr>
+        <w:t xml:space="preserve">И вот в наше время достижение этого "благословения", рождение детей может быть исполнено вовсе без Бога, так как в лице современной науки люди нашли для себя нового бога. Сегодня, имея технологии, можно получить то, что раньше ждали только, как дар свыше.</w:t>
+      </w:r>
+    </w:p>
+    <w:p>
+      <w:pPr>
+        <w:spacing w:before="0" w:after="0" w:line="360"/>
+        <w:ind w:right="0" w:left="0" w:firstLine="567"/>
+        <w:jc w:val="both"/>
+        <w:rPr>
+          <w:rFonts w:ascii="Times New Roman" w:hAnsi="Times New Roman" w:cs="Times New Roman" w:eastAsia="Times New Roman"/>
+          <w:color w:val="auto"/>
+          <w:spacing w:val="0"/>
+          <w:position w:val="0"/>
+          <w:sz w:val="28"/>
+          <w:shd w:fill="auto" w:val="clear"/>
+        </w:rPr>
+      </w:pPr>
+      <w:r>
+        <w:rPr>
+          <w:rFonts w:ascii="Times New Roman" w:hAnsi="Times New Roman" w:cs="Times New Roman" w:eastAsia="Times New Roman"/>
+          <w:color w:val="auto"/>
+          <w:spacing w:val="0"/>
+          <w:position w:val="0"/>
+          <w:sz w:val="28"/>
+          <w:shd w:fill="auto" w:val="clear"/>
+        </w:rPr>
+        <w:t xml:space="preserve">То же Священное Писание в другой своей истории о Вавилонском столпотворении (Быт. 11, 1 - 9) уже предупреждает нас о грядущей катострофе, если человек в одиночку пытается добраться до Небес. Тогда Бог "смешал языки" и люди перестали понимать друг друга (Быт. 11, 7). Вознамерившись без Бога добиться общей цели, люди в конце концов потеряли всякую возможность делать что-то вместе. Не произойдет ли подобного и с теми, кто желая укрепить семью рождением ребенка, слепо прибегает к новым технологиям?</w:t>
+      </w:r>
+    </w:p>
+    <w:p>
+      <w:pPr>
+        <w:spacing w:before="0" w:after="0" w:line="360"/>
+        <w:ind w:right="0" w:left="0" w:firstLine="567"/>
+        <w:jc w:val="both"/>
+        <w:rPr>
+          <w:rFonts w:ascii="Times New Roman" w:hAnsi="Times New Roman" w:cs="Times New Roman" w:eastAsia="Times New Roman"/>
+          <w:color w:val="auto"/>
+          <w:spacing w:val="0"/>
+          <w:position w:val="0"/>
+          <w:sz w:val="28"/>
+          <w:shd w:fill="auto" w:val="clear"/>
+        </w:rPr>
+      </w:pPr>
+    </w:p>
+    <w:p>
+      <w:pPr>
+        <w:spacing w:before="0" w:after="0" w:line="360"/>
+        <w:ind w:right="0" w:left="0" w:firstLine="567"/>
+        <w:jc w:val="both"/>
+        <w:rPr>
+          <w:rFonts w:ascii="Times New Roman" w:hAnsi="Times New Roman" w:cs="Times New Roman" w:eastAsia="Times New Roman"/>
+          <w:color w:val="auto"/>
+          <w:spacing w:val="0"/>
+          <w:position w:val="0"/>
+          <w:sz w:val="28"/>
+          <w:shd w:fill="auto" w:val="clear"/>
+        </w:rPr>
+      </w:pPr>
+      <w:r>
+        <w:rPr>
+          <w:rFonts w:ascii="Times New Roman" w:hAnsi="Times New Roman" w:cs="Times New Roman" w:eastAsia="Times New Roman"/>
+          <w:color w:val="auto"/>
+          <w:spacing w:val="0"/>
+          <w:position w:val="0"/>
+          <w:sz w:val="28"/>
+          <w:shd w:fill="auto" w:val="clear"/>
+        </w:rPr>
+        <w:t xml:space="preserve">ОСК о СМ: "</w:t>
+      </w:r>
+      <w:r>
+        <w:rPr>
+          <w:rFonts w:ascii="Times New Roman" w:hAnsi="Times New Roman" w:cs="Times New Roman" w:eastAsia="Times New Roman"/>
+          <w:color w:val="auto"/>
+          <w:spacing w:val="0"/>
+          <w:position w:val="0"/>
+          <w:sz w:val="28"/>
+          <w:shd w:fill="auto" w:val="clear"/>
+        </w:rPr>
+        <w:t xml:space="preserve">«</w:t>
+      </w:r>
+      <w:r>
+        <w:rPr>
+          <w:rFonts w:ascii="Times New Roman" w:hAnsi="Times New Roman" w:cs="Times New Roman" w:eastAsia="Times New Roman"/>
+          <w:color w:val="auto"/>
+          <w:spacing w:val="0"/>
+          <w:position w:val="0"/>
+          <w:sz w:val="28"/>
+          <w:shd w:fill="auto" w:val="clear"/>
+        </w:rPr>
+        <w:t xml:space="preserve">Суррогатное материнство</w:t>
+      </w:r>
+      <w:r>
+        <w:rPr>
+          <w:rFonts w:ascii="Times New Roman" w:hAnsi="Times New Roman" w:cs="Times New Roman" w:eastAsia="Times New Roman"/>
+          <w:color w:val="auto"/>
+          <w:spacing w:val="0"/>
+          <w:position w:val="0"/>
+          <w:sz w:val="28"/>
+          <w:shd w:fill="auto" w:val="clear"/>
+        </w:rPr>
+        <w:t xml:space="preserve">», </w:t>
+      </w:r>
+      <w:r>
+        <w:rPr>
+          <w:rFonts w:ascii="Times New Roman" w:hAnsi="Times New Roman" w:cs="Times New Roman" w:eastAsia="Times New Roman"/>
+          <w:color w:val="auto"/>
+          <w:spacing w:val="0"/>
+          <w:position w:val="0"/>
+          <w:sz w:val="28"/>
+          <w:shd w:fill="auto" w:val="clear"/>
+        </w:rPr>
+        <w:t xml:space="preserve">то есть вынашивание оплодотворенной яйцеклетки женщиной, которая после родов возвращает ребенка </w:t>
+      </w:r>
+      <w:r>
+        <w:rPr>
+          <w:rFonts w:ascii="Times New Roman" w:hAnsi="Times New Roman" w:cs="Times New Roman" w:eastAsia="Times New Roman"/>
+          <w:color w:val="auto"/>
+          <w:spacing w:val="0"/>
+          <w:position w:val="0"/>
+          <w:sz w:val="28"/>
+          <w:shd w:fill="auto" w:val="clear"/>
+        </w:rPr>
+        <w:t xml:space="preserve">«</w:t>
+      </w:r>
+      <w:r>
+        <w:rPr>
+          <w:rFonts w:ascii="Times New Roman" w:hAnsi="Times New Roman" w:cs="Times New Roman" w:eastAsia="Times New Roman"/>
+          <w:color w:val="auto"/>
+          <w:spacing w:val="0"/>
+          <w:position w:val="0"/>
+          <w:sz w:val="28"/>
+          <w:shd w:fill="auto" w:val="clear"/>
+        </w:rPr>
+        <w:t xml:space="preserve">заказчикам</w:t>
+      </w:r>
+      <w:r>
+        <w:rPr>
+          <w:rFonts w:ascii="Times New Roman" w:hAnsi="Times New Roman" w:cs="Times New Roman" w:eastAsia="Times New Roman"/>
+          <w:color w:val="auto"/>
+          <w:spacing w:val="0"/>
+          <w:position w:val="0"/>
+          <w:sz w:val="28"/>
+          <w:shd w:fill="auto" w:val="clear"/>
+        </w:rPr>
+        <w:t xml:space="preserve">», </w:t>
+      </w:r>
+      <w:r>
+        <w:rPr>
+          <w:rFonts w:ascii="Times New Roman" w:hAnsi="Times New Roman" w:cs="Times New Roman" w:eastAsia="Times New Roman"/>
+          <w:color w:val="auto"/>
+          <w:spacing w:val="0"/>
+          <w:position w:val="0"/>
+          <w:sz w:val="28"/>
+          <w:shd w:fill="auto" w:val="clear"/>
+        </w:rPr>
+        <w:t xml:space="preserve">противоестественно и морально недопустимо даже в тех случаях, когда осуществляется на некоммерческой основе. Эта методика предполагает разрушение глубокой эмоциональной и духовной близости, устанавливающейся между матерью и младенцем уже во время беременности.</w:t>
+      </w:r>
+    </w:p>
+    <w:p>
+      <w:pPr>
+        <w:spacing w:before="0" w:after="0" w:line="360"/>
+        <w:ind w:right="0" w:left="0" w:firstLine="567"/>
+        <w:jc w:val="both"/>
+        <w:rPr>
+          <w:rFonts w:ascii="Times New Roman" w:hAnsi="Times New Roman" w:cs="Times New Roman" w:eastAsia="Times New Roman"/>
+          <w:color w:val="auto"/>
+          <w:spacing w:val="0"/>
+          <w:position w:val="0"/>
+          <w:sz w:val="28"/>
+          <w:shd w:fill="auto" w:val="clear"/>
+        </w:rPr>
+      </w:pPr>
+      <w:r>
+        <w:rPr>
+          <w:rFonts w:ascii="Times New Roman" w:hAnsi="Times New Roman" w:cs="Times New Roman" w:eastAsia="Times New Roman"/>
+          <w:color w:val="auto"/>
+          <w:spacing w:val="0"/>
+          <w:position w:val="0"/>
+          <w:sz w:val="28"/>
+          <w:shd w:fill="auto" w:val="clear"/>
+        </w:rPr>
+        <w:t xml:space="preserve">«</w:t>
+      </w:r>
+      <w:r>
+        <w:rPr>
+          <w:rFonts w:ascii="Times New Roman" w:hAnsi="Times New Roman" w:cs="Times New Roman" w:eastAsia="Times New Roman"/>
+          <w:color w:val="auto"/>
+          <w:spacing w:val="0"/>
+          <w:position w:val="0"/>
+          <w:sz w:val="28"/>
+          <w:shd w:fill="auto" w:val="clear"/>
+        </w:rPr>
+        <w:t xml:space="preserve">Суррогатное материнство</w:t>
+      </w:r>
+      <w:r>
+        <w:rPr>
+          <w:rFonts w:ascii="Times New Roman" w:hAnsi="Times New Roman" w:cs="Times New Roman" w:eastAsia="Times New Roman"/>
+          <w:color w:val="auto"/>
+          <w:spacing w:val="0"/>
+          <w:position w:val="0"/>
+          <w:sz w:val="28"/>
+          <w:shd w:fill="auto" w:val="clear"/>
+        </w:rPr>
+        <w:t xml:space="preserve">» </w:t>
+      </w:r>
+      <w:r>
+        <w:rPr>
+          <w:rFonts w:ascii="Times New Roman" w:hAnsi="Times New Roman" w:cs="Times New Roman" w:eastAsia="Times New Roman"/>
+          <w:color w:val="auto"/>
+          <w:spacing w:val="0"/>
+          <w:position w:val="0"/>
+          <w:sz w:val="28"/>
+          <w:shd w:fill="auto" w:val="clear"/>
+        </w:rPr>
+        <w:t xml:space="preserve">травмирует как вынашивающую женщину, материнские чувства которой попираются, так и дитя, которое впоследствии может испытывать кризис самосознания."( </w:t>
+      </w:r>
+      <w:hyperlink xmlns:r="http://schemas.openxmlformats.org/officeDocument/2006/relationships" r:id="docRId4">
+        <w:r>
+          <w:rPr>
+            <w:rFonts w:ascii="Times New Roman" w:hAnsi="Times New Roman" w:cs="Times New Roman" w:eastAsia="Times New Roman"/>
+            <w:color w:val="0000FF"/>
+            <w:spacing w:val="0"/>
+            <w:position w:val="0"/>
+            <w:sz w:val="28"/>
+            <w:u w:val="single"/>
+            <w:shd w:fill="auto" w:val="clear"/>
+          </w:rPr>
+          <w:t xml:space="preserve">http://www.patriarchia.ru/db/text/419128.html</w:t>
+        </w:r>
+      </w:hyperlink>
+      <w:r>
+        <w:rPr>
+          <w:rFonts w:ascii="Times New Roman" w:hAnsi="Times New Roman" w:cs="Times New Roman" w:eastAsia="Times New Roman"/>
+          <w:color w:val="auto"/>
+          <w:spacing w:val="0"/>
+          <w:position w:val="0"/>
+          <w:sz w:val="28"/>
+          <w:shd w:fill="auto" w:val="clear"/>
+        </w:rPr>
+        <w:t xml:space="preserve"> )</w:t>
+      </w:r>
+    </w:p>
+    <w:p>
+      <w:pPr>
+        <w:spacing w:before="0" w:after="0" w:line="360"/>
+        <w:ind w:right="0" w:left="0" w:firstLine="567"/>
+        <w:jc w:val="both"/>
+        <w:rPr>
+          <w:rFonts w:ascii="Times New Roman" w:hAnsi="Times New Roman" w:cs="Times New Roman" w:eastAsia="Times New Roman"/>
+          <w:color w:val="auto"/>
+          <w:spacing w:val="0"/>
+          <w:position w:val="0"/>
+          <w:sz w:val="28"/>
+          <w:shd w:fill="auto" w:val="clear"/>
+        </w:rPr>
+      </w:pPr>
     </w:p>
     <w:p>
       <w:pPr>

</xml_diff>